<commit_message>
add r4l fs reading
</commit_message>
<xml_diff>
--- a/Darwin内核阅读/Mac_OS_X_Internals-A_Systems_Approach阅读.docx
+++ b/Darwin内核阅读/Mac_OS_X_Internals-A_Systems_Approach阅读.docx
@@ -1272,6 +1272,383 @@
           <w:rFonts w:hint="eastAsia"/>
         </w:rPr>
         <w:t>BSD</w:t>
+      </w:r>
+    </w:p>
+    <w:p>
+      <w:r>
+        <w:rPr>
+          <w:rFonts w:hint="eastAsia"/>
+        </w:rPr>
+        <w:t>BSD大部分跟原版一样，但是也有少部分为了能跟I/O</w:t>
+      </w:r>
+      <w:r>
+        <w:t xml:space="preserve"> </w:t>
+      </w:r>
+      <w:r>
+        <w:rPr>
+          <w:rFonts w:hint="eastAsia"/>
+        </w:rPr>
+        <w:t>kit和Mach兼容，从而造成了改变</w:t>
+      </w:r>
+    </w:p>
+    <w:p>
+      <w:r>
+        <w:rPr>
+          <w:rFonts w:hint="eastAsia"/>
+        </w:rPr>
+        <w:t>BSD包括以下几个部分</w:t>
+      </w:r>
+    </w:p>
+    <w:p>
+      <w:r>
+        <w:rPr>
+          <w:rFonts w:hint="eastAsia"/>
+        </w:rPr>
+        <w:t>BSD-style</w:t>
+      </w:r>
+      <w:r>
+        <w:t xml:space="preserve"> </w:t>
+      </w:r>
+      <w:r>
+        <w:rPr>
+          <w:rFonts w:hint="eastAsia"/>
+        </w:rPr>
+        <w:t>进程模型</w:t>
+      </w:r>
+    </w:p>
+    <w:p>
+      <w:r>
+        <w:rPr>
+          <w:rFonts w:hint="eastAsia"/>
+        </w:rPr>
+        <w:t>信号量</w:t>
+      </w:r>
+    </w:p>
+    <w:p>
+      <w:r>
+        <w:rPr>
+          <w:rFonts w:hint="eastAsia"/>
+        </w:rPr>
+        <w:t>用户id权限</w:t>
+      </w:r>
+    </w:p>
+    <w:p>
+      <w:r>
+        <w:rPr>
+          <w:rFonts w:hint="eastAsia"/>
+        </w:rPr>
+        <w:t>POSIX</w:t>
+      </w:r>
+      <w:r>
+        <w:t xml:space="preserve"> </w:t>
+      </w:r>
+      <w:r>
+        <w:rPr>
+          <w:rFonts w:hint="eastAsia"/>
+        </w:rPr>
+        <w:t>API</w:t>
+      </w:r>
+    </w:p>
+    <w:p>
+      <w:r>
+        <w:rPr>
+          <w:rFonts w:hint="eastAsia"/>
+        </w:rPr>
+        <w:t>异步IO</w:t>
+      </w:r>
+    </w:p>
+    <w:p>
+      <w:r>
+        <w:rPr>
+          <w:rFonts w:hint="eastAsia"/>
+        </w:rPr>
+        <w:t>BSD-style的system</w:t>
+      </w:r>
+      <w:r>
+        <w:t xml:space="preserve"> </w:t>
+      </w:r>
+      <w:r>
+        <w:rPr>
+          <w:rFonts w:hint="eastAsia"/>
+        </w:rPr>
+        <w:t>call</w:t>
+      </w:r>
+    </w:p>
+    <w:p>
+      <w:r>
+        <w:rPr>
+          <w:rFonts w:hint="eastAsia"/>
+        </w:rPr>
+        <w:t>TCP/IP协议</w:t>
+      </w:r>
+      <w:proofErr w:type="gramStart"/>
+      <w:r>
+        <w:rPr>
+          <w:rFonts w:hint="eastAsia"/>
+        </w:rPr>
+        <w:t>栈</w:t>
+      </w:r>
+      <w:proofErr w:type="gramEnd"/>
+      <w:r>
+        <w:rPr>
+          <w:rFonts w:hint="eastAsia"/>
+        </w:rPr>
+        <w:t>和</w:t>
+      </w:r>
+      <w:proofErr w:type="spellStart"/>
+      <w:r>
+        <w:rPr>
+          <w:rFonts w:hint="eastAsia"/>
+        </w:rPr>
+        <w:t>BSDsocket</w:t>
+      </w:r>
+      <w:proofErr w:type="spellEnd"/>
+    </w:p>
+    <w:p>
+      <w:r>
+        <w:rPr>
+          <w:rFonts w:hint="eastAsia"/>
+        </w:rPr>
+        <w:t>NKE网络核心扩展（和</w:t>
+      </w:r>
+      <w:proofErr w:type="spellStart"/>
+      <w:r>
+        <w:rPr>
+          <w:rFonts w:hint="eastAsia"/>
+        </w:rPr>
+        <w:t>xnu</w:t>
+      </w:r>
+      <w:proofErr w:type="spellEnd"/>
+      <w:r>
+        <w:rPr>
+          <w:rFonts w:hint="eastAsia"/>
+        </w:rPr>
+        <w:t>兼容的部分）</w:t>
+      </w:r>
+    </w:p>
+    <w:p>
+      <w:r>
+        <w:rPr>
+          <w:rFonts w:hint="eastAsia"/>
+        </w:rPr>
+        <w:t>VFS</w:t>
+      </w:r>
+    </w:p>
+    <w:p>
+      <w:r>
+        <w:rPr>
+          <w:rFonts w:hint="eastAsia"/>
+        </w:rPr>
+        <w:t>System</w:t>
+      </w:r>
+      <w:r>
+        <w:t xml:space="preserve"> </w:t>
+      </w:r>
+      <w:r>
+        <w:rPr>
+          <w:rFonts w:hint="eastAsia"/>
+        </w:rPr>
+        <w:t>V（我个人认为这里面应该指的是进程间通信的标准，包括消息队列，共享内存，信号量）</w:t>
+      </w:r>
+      <w:r>
+        <w:rPr>
+          <w:rFonts w:hint="eastAsia"/>
+        </w:rPr>
+        <w:t>和POSIX进程间通信机制</w:t>
+      </w:r>
+    </w:p>
+    <w:p>
+      <w:r>
+        <w:rPr>
+          <w:rFonts w:hint="eastAsia"/>
+        </w:rPr>
+        <w:t>内核部分密码框架</w:t>
+      </w:r>
+    </w:p>
+    <w:p>
+      <w:r>
+        <w:rPr>
+          <w:rFonts w:hint="eastAsia"/>
+        </w:rPr>
+        <w:t>巴拉巴拉</w:t>
+      </w:r>
+    </w:p>
+    <w:p/>
+    <w:p>
+      <w:r>
+        <w:rPr>
+          <w:rFonts w:hint="eastAsia"/>
+        </w:rPr>
+        <w:t>UBC（unified</w:t>
+      </w:r>
+      <w:r>
+        <w:t xml:space="preserve"> </w:t>
+      </w:r>
+      <w:r>
+        <w:rPr>
+          <w:rFonts w:hint="eastAsia"/>
+        </w:rPr>
+        <w:t>buffer</w:t>
+      </w:r>
+      <w:r>
+        <w:t xml:space="preserve"> </w:t>
+      </w:r>
+      <w:r>
+        <w:rPr>
+          <w:rFonts w:hint="eastAsia"/>
+        </w:rPr>
+        <w:t>cache）统一缓存。</w:t>
+      </w:r>
+    </w:p>
+    <w:p>
+      <w:proofErr w:type="gramStart"/>
+      <w:r>
+        <w:rPr>
+          <w:rFonts w:hint="eastAsia"/>
+        </w:rPr>
+        <w:t>让文件</w:t>
+      </w:r>
+      <w:proofErr w:type="gramEnd"/>
+      <w:r>
+        <w:rPr>
+          <w:rFonts w:hint="eastAsia"/>
+        </w:rPr>
+        <w:t>可以和虚拟内存一样缓存在内存中</w:t>
+      </w:r>
+    </w:p>
+    <w:p/>
+    <w:p>
+      <w:r>
+        <w:rPr>
+          <w:rFonts w:hint="eastAsia"/>
+        </w:rPr>
+        <w:t>I/O</w:t>
+      </w:r>
+      <w:r>
+        <w:t xml:space="preserve"> </w:t>
+      </w:r>
+      <w:r>
+        <w:rPr>
+          <w:rFonts w:hint="eastAsia"/>
+        </w:rPr>
+        <w:t>Kit</w:t>
+      </w:r>
+    </w:p>
+    <w:p>
+      <w:r>
+        <w:rPr>
+          <w:rFonts w:hint="eastAsia"/>
+        </w:rPr>
+        <w:t>这玩意是用C++写的，但是阉割了很多特性不让用，然后自己实现了一个RTTI系统</w:t>
+      </w:r>
+    </w:p>
+    <w:p>
+      <w:r>
+        <w:rPr>
+          <w:rFonts w:hint="eastAsia"/>
+        </w:rPr>
+        <w:t>包括一个</w:t>
+      </w:r>
+      <w:r>
+        <w:rPr>
+          <w:rFonts w:hint="eastAsia"/>
+        </w:rPr>
+        <w:t>内核内的C++库，和一个用户空间的框架</w:t>
+      </w:r>
+    </w:p>
+    <w:p>
+      <w:r>
+        <w:rPr>
+          <w:rFonts w:hint="eastAsia"/>
+        </w:rPr>
+        <w:t>I/O</w:t>
+      </w:r>
+      <w:r>
+        <w:t xml:space="preserve"> </w:t>
+      </w:r>
+      <w:r>
+        <w:rPr>
+          <w:rFonts w:hint="eastAsia"/>
+        </w:rPr>
+        <w:t>kit本身是模块化的以及分层的，它给捕捉，表示，维护涉及到I/O联系的不同硬件软件</w:t>
+      </w:r>
+      <w:r>
+        <w:rPr>
+          <w:rFonts w:hint="eastAsia"/>
+        </w:rPr>
+        <w:lastRenderedPageBreak/>
+        <w:t>组件之间的关系提供了一个基础设施。</w:t>
+      </w:r>
+    </w:p>
+    <w:p>
+      <w:r>
+        <w:rPr>
+          <w:rFonts w:hint="eastAsia"/>
+        </w:rPr>
+        <w:t>他封装了底层的</w:t>
+      </w:r>
+      <w:proofErr w:type="gramStart"/>
+      <w:r>
+        <w:rPr>
+          <w:rFonts w:hint="eastAsia"/>
+        </w:rPr>
+        <w:t>抽象给</w:t>
+      </w:r>
+      <w:proofErr w:type="gramEnd"/>
+      <w:r>
+        <w:rPr>
+          <w:rFonts w:hint="eastAsia"/>
+        </w:rPr>
+        <w:t>系统的其他部分。</w:t>
+      </w:r>
+    </w:p>
+    <w:p/>
+    <w:p>
+      <w:proofErr w:type="spellStart"/>
+      <w:r>
+        <w:t>L</w:t>
+      </w:r>
+      <w:r>
+        <w:rPr>
+          <w:rFonts w:hint="eastAsia"/>
+        </w:rPr>
+        <w:t>ibkern</w:t>
+      </w:r>
+      <w:proofErr w:type="spellEnd"/>
+      <w:r>
+        <w:t xml:space="preserve"> </w:t>
+      </w:r>
+      <w:r>
+        <w:rPr>
+          <w:rFonts w:hint="eastAsia"/>
+        </w:rPr>
+        <w:t>库</w:t>
+      </w:r>
+    </w:p>
+    <w:p>
+      <w:r>
+        <w:rPr>
+          <w:rFonts w:hint="eastAsia"/>
+        </w:rPr>
+        <w:t>这玩意就提供了前面说的I/O</w:t>
+      </w:r>
+      <w:r>
+        <w:t xml:space="preserve"> </w:t>
+      </w:r>
+      <w:r>
+        <w:rPr>
+          <w:rFonts w:hint="eastAsia"/>
+        </w:rPr>
+        <w:t>kit的runtime</w:t>
+      </w:r>
+      <w:r>
+        <w:t xml:space="preserve"> system</w:t>
+      </w:r>
+      <w:r>
+        <w:rPr>
+          <w:rFonts w:hint="eastAsia"/>
+        </w:rPr>
+        <w:t>。</w:t>
       </w:r>
     </w:p>
     <w:p>

</xml_diff>

<commit_message>
add DailyWork to record today's work
</commit_message>
<xml_diff>
--- a/Darwin内核阅读/Mac_OS_X_Internals-A_Systems_Approach阅读.docx
+++ b/Darwin内核阅读/Mac_OS_X_Internals-A_Systems_Approach阅读.docx
@@ -42,24 +42,20 @@
       </w:r>
     </w:p>
     <w:p>
-      <w:proofErr w:type="spellStart"/>
       <w:r>
         <w:rPr>
           <w:rFonts w:hint="eastAsia"/>
         </w:rPr>
         <w:t>NuKernel</w:t>
       </w:r>
-      <w:proofErr w:type="spellEnd"/>
-    </w:p>
-    <w:p>
-      <w:proofErr w:type="spellStart"/>
+    </w:p>
+    <w:p>
       <w:r>
         <w:rPr>
           <w:rFonts w:hint="eastAsia"/>
         </w:rPr>
         <w:t>TalOS</w:t>
       </w:r>
-      <w:proofErr w:type="spellEnd"/>
     </w:p>
     <w:p>
       <w:r>
@@ -98,32 +94,16 @@
         <w:rPr>
           <w:rFonts w:hint="eastAsia"/>
         </w:rPr>
-        <w:t>然后大概介绍了一下，</w:t>
-      </w:r>
-      <w:proofErr w:type="spellStart"/>
-      <w:r>
-        <w:rPr>
-          <w:rFonts w:hint="eastAsia"/>
-        </w:rPr>
-        <w:t>mach</w:t>
-      </w:r>
-      <w:proofErr w:type="spellEnd"/>
-      <w:r>
-        <w:rPr>
-          <w:rFonts w:hint="eastAsia"/>
-        </w:rPr>
-        <w:t>内核和NEXTSTEP操作系统的变迁直到其被苹果再次收购</w:t>
-      </w:r>
-    </w:p>
-    <w:p>
-      <w:proofErr w:type="spellStart"/>
+        <w:t>然后大概介绍了一下，mach内核和NEXTSTEP操作系统的变迁直到其被苹果再次收购</w:t>
+      </w:r>
+    </w:p>
+    <w:p>
       <w:r>
         <w:rPr>
           <w:rFonts w:hint="eastAsia"/>
         </w:rPr>
         <w:t>OpenStep</w:t>
       </w:r>
-      <w:proofErr w:type="spellEnd"/>
       <w:r>
         <w:t xml:space="preserve"> </w:t>
       </w:r>
@@ -151,11 +131,9 @@
         </w:rPr>
         <w:t>RIG（Rochester</w:t>
       </w:r>
-      <w:proofErr w:type="gramStart"/>
       <w:r>
         <w:t>’</w:t>
       </w:r>
-      <w:proofErr w:type="gramEnd"/>
       <w:r>
         <w:rPr>
           <w:rFonts w:hint="eastAsia"/>
@@ -199,21 +177,7 @@
         <w:rPr>
           <w:rFonts w:hint="eastAsia"/>
         </w:rPr>
-        <w:t>，当时就做出来</w:t>
-      </w:r>
-      <w:proofErr w:type="spellStart"/>
-      <w:r>
-        <w:rPr>
-          <w:rFonts w:hint="eastAsia"/>
-        </w:rPr>
-        <w:t>mach</w:t>
-      </w:r>
-      <w:proofErr w:type="spellEnd"/>
-      <w:r>
-        <w:rPr>
-          <w:rFonts w:hint="eastAsia"/>
-        </w:rPr>
-        <w:t>的核心的port通信的东西。</w:t>
+        <w:t>，当时就做出来mach的核心的port通信的东西。</w:t>
       </w:r>
       <w:r>
         <w:t>P</w:t>
@@ -239,52 +203,16 @@
         <w:rPr>
           <w:rFonts w:hint="eastAsia"/>
         </w:rPr>
-        <w:t>后来又去做了Accent，据说非常先进，但是没有考虑UNIX的一些特性，然而</w:t>
-      </w:r>
-      <w:proofErr w:type="spellStart"/>
-      <w:r>
-        <w:rPr>
-          <w:rFonts w:hint="eastAsia"/>
-        </w:rPr>
-        <w:t>unix</w:t>
-      </w:r>
-      <w:proofErr w:type="spellEnd"/>
-      <w:r>
-        <w:rPr>
-          <w:rFonts w:hint="eastAsia"/>
-        </w:rPr>
-        <w:t>又大行其道，于是改成</w:t>
-      </w:r>
-      <w:proofErr w:type="spellStart"/>
-      <w:r>
-        <w:rPr>
-          <w:rFonts w:hint="eastAsia"/>
-        </w:rPr>
-        <w:t>unix</w:t>
-      </w:r>
-      <w:proofErr w:type="spellEnd"/>
-      <w:r>
-        <w:rPr>
-          <w:rFonts w:hint="eastAsia"/>
-        </w:rPr>
-        <w:t>去了</w:t>
-      </w:r>
-    </w:p>
-    <w:p>
-      <w:r>
-        <w:rPr>
-          <w:rFonts w:hint="eastAsia"/>
-        </w:rPr>
-        <w:t>这玩意就是</w:t>
-      </w:r>
-      <w:proofErr w:type="spellStart"/>
-      <w:r>
-        <w:rPr>
-          <w:rFonts w:hint="eastAsia"/>
-        </w:rPr>
-        <w:t>mach</w:t>
-      </w:r>
-      <w:proofErr w:type="spellEnd"/>
+        <w:t>后来又去做了Accent，据说非常先进，但是没有考虑UNIX的一些特性，然而unix又大行其道，于是改成unix去了</w:t>
+      </w:r>
+    </w:p>
+    <w:p>
+      <w:r>
+        <w:rPr>
+          <w:rFonts w:hint="eastAsia"/>
+        </w:rPr>
+        <w:t>这玩意就是mach</w:t>
+      </w:r>
     </w:p>
     <w:p/>
     <w:p>
@@ -389,16 +317,8 @@
         <w:rPr>
           <w:rFonts w:hint="eastAsia"/>
         </w:rPr>
-        <w:t>不再是</w:t>
-      </w:r>
-      <w:proofErr w:type="gramStart"/>
-      <w:r>
-        <w:rPr>
-          <w:rFonts w:hint="eastAsia"/>
-        </w:rPr>
-        <w:t>一个真微内核</w:t>
-      </w:r>
-      <w:proofErr w:type="gramEnd"/>
+        <w:t>不再是一个真微内核</w:t>
+      </w:r>
     </w:p>
     <w:p>
       <w:r>
@@ -411,42 +331,19 @@
     <w:p/>
     <w:p/>
     <w:p>
-      <w:proofErr w:type="spellStart"/>
       <w:r>
         <w:rPr>
           <w:rFonts w:hint="eastAsia"/>
         </w:rPr>
         <w:t>MKLinux</w:t>
       </w:r>
-      <w:proofErr w:type="spellEnd"/>
-    </w:p>
-    <w:p>
-      <w:r>
-        <w:rPr>
-          <w:rFonts w:hint="eastAsia"/>
-        </w:rPr>
-        <w:t xml:space="preserve">Apple和OSF的一个合作项目 </w:t>
-      </w:r>
-      <w:proofErr w:type="spellStart"/>
-      <w:r>
-        <w:rPr>
-          <w:rFonts w:hint="eastAsia"/>
-        </w:rPr>
-        <w:t>osfmk</w:t>
-      </w:r>
-      <w:proofErr w:type="spellEnd"/>
-      <w:r>
-        <w:rPr>
-          <w:rFonts w:hint="eastAsia"/>
-        </w:rPr>
-        <w:t>，最后的结果就是所谓的</w:t>
-      </w:r>
-      <w:proofErr w:type="spellStart"/>
-      <w:r>
-        <w:rPr>
-          <w:rFonts w:hint="eastAsia"/>
-        </w:rPr>
-        <w:t>M</w:t>
+    </w:p>
+    <w:p>
+      <w:r>
+        <w:rPr>
+          <w:rFonts w:hint="eastAsia"/>
+        </w:rPr>
+        <w:t>Apple和OSF的一个合作项目 osfmk，最后的结果就是所谓的M</w:t>
       </w:r>
       <w:r>
         <w:t>k</w:t>
@@ -455,14 +352,7 @@
         <w:rPr>
           <w:rFonts w:hint="eastAsia"/>
         </w:rPr>
-        <w:t>Linux</w:t>
-      </w:r>
-      <w:proofErr w:type="spellEnd"/>
-      <w:r>
-        <w:rPr>
-          <w:rFonts w:hint="eastAsia"/>
-        </w:rPr>
-        <w:t>，看这个介绍，估计是Linux的封装，里面弄了一个Mach的情况。</w:t>
+        <w:t>Linux，看这个介绍，估计是Linux的封装，里面弄了一个Mach的情况。</w:t>
       </w:r>
     </w:p>
     <w:p/>
@@ -488,16 +378,8 @@
         <w:rPr>
           <w:rFonts w:hint="eastAsia"/>
         </w:rPr>
-        <w:t>Box（</w:t>
-      </w:r>
-      <w:proofErr w:type="spellStart"/>
-      <w:r>
-        <w:rPr>
-          <w:rFonts w:hint="eastAsia"/>
-        </w:rPr>
-        <w:t>macos</w:t>
-      </w:r>
-      <w:proofErr w:type="spellEnd"/>
+        <w:t>Box（macos</w:t>
+      </w:r>
       <w:r>
         <w:t xml:space="preserve"> </w:t>
       </w:r>
@@ -531,16 +413,8 @@
         <w:rPr>
           <w:rFonts w:hint="eastAsia"/>
         </w:rPr>
-        <w:t>Box（</w:t>
-      </w:r>
-      <w:proofErr w:type="spellStart"/>
-      <w:r>
-        <w:rPr>
-          <w:rFonts w:hint="eastAsia"/>
-        </w:rPr>
-        <w:t>OpenStep</w:t>
-      </w:r>
-      <w:proofErr w:type="spellEnd"/>
+        <w:t>Box（OpenStep</w:t>
+      </w:r>
       <w:r>
         <w:t xml:space="preserve"> </w:t>
       </w:r>
@@ -651,6 +525,9 @@
     </w:p>
     <w:p/>
     <w:p>
+      <w:pPr>
+        <w:pStyle w:val="2"/>
+      </w:pPr>
       <w:r>
         <w:rPr>
           <w:rFonts w:hint="eastAsia"/>
@@ -715,25 +592,14 @@
         <w:rPr>
           <w:rFonts w:hint="eastAsia"/>
         </w:rPr>
-        <w:t>（注：我查了QEMU里面需要加-bios选项添加</w:t>
-      </w:r>
-      <w:proofErr w:type="spellStart"/>
-      <w:r>
-        <w:rPr>
-          <w:rFonts w:hint="eastAsia"/>
-        </w:rPr>
-        <w:t>uefi</w:t>
-      </w:r>
-      <w:proofErr w:type="spellEnd"/>
-      <w:r>
-        <w:rPr>
-          <w:rFonts w:hint="eastAsia"/>
-        </w:rPr>
-        <w:t>）</w:t>
-      </w:r>
-    </w:p>
-    <w:p/>
-    <w:p>
+        <w:t>（注：我查了QEMU里面需要加-bios选项添加uefi）</w:t>
+      </w:r>
+    </w:p>
+    <w:p/>
+    <w:p>
+      <w:pPr>
+        <w:pStyle w:val="2"/>
+      </w:pPr>
       <w:r>
         <w:rPr>
           <w:rFonts w:hint="eastAsia"/>
@@ -746,16 +612,8 @@
         <w:rPr>
           <w:rFonts w:hint="eastAsia"/>
         </w:rPr>
-        <w:t>在PowerPC上面是</w:t>
-      </w:r>
-      <w:proofErr w:type="spellStart"/>
-      <w:r>
-        <w:rPr>
-          <w:rFonts w:hint="eastAsia"/>
-        </w:rPr>
-        <w:t>BootX</w:t>
-      </w:r>
-      <w:proofErr w:type="spellEnd"/>
+        <w:t>在PowerPC上面是BootX</w:t>
+      </w:r>
     </w:p>
     <w:p>
       <w:r>
@@ -771,22 +629,17 @@
         <w:rPr>
           <w:rFonts w:hint="eastAsia"/>
         </w:rPr>
-        <w:t>上叫做</w:t>
-      </w:r>
-      <w:proofErr w:type="spellStart"/>
-      <w:r>
-        <w:rPr>
-          <w:rFonts w:hint="eastAsia"/>
-        </w:rPr>
-        <w:t>boot</w:t>
+        <w:t>上叫做boot</w:t>
       </w:r>
       <w:r>
         <w:t>.efi</w:t>
       </w:r>
-      <w:proofErr w:type="spellEnd"/>
-    </w:p>
-    <w:p/>
-    <w:p>
+    </w:p>
+    <w:p/>
+    <w:p>
+      <w:pPr>
+        <w:pStyle w:val="2"/>
+      </w:pPr>
       <w:r>
         <w:rPr>
           <w:rFonts w:hint="eastAsia"/>
@@ -805,21 +658,7 @@
         <w:rPr>
           <w:rFonts w:hint="eastAsia"/>
         </w:rPr>
-        <w:t>，</w:t>
-      </w:r>
-      <w:proofErr w:type="gramStart"/>
-      <w:r>
-        <w:rPr>
-          <w:rFonts w:hint="eastAsia"/>
-        </w:rPr>
-        <w:t>不同发行</w:t>
-      </w:r>
-      <w:proofErr w:type="gramEnd"/>
-      <w:r>
-        <w:rPr>
-          <w:rFonts w:hint="eastAsia"/>
-        </w:rPr>
-        <w:t>版包含的packages是不同的</w:t>
+        <w:t>，不同发行版包含的packages是不同的</w:t>
       </w:r>
     </w:p>
     <w:p>
@@ -869,16 +708,8 @@
         <w:rPr>
           <w:rFonts w:hint="eastAsia"/>
         </w:rPr>
-        <w:t>Darwin并不是</w:t>
-      </w:r>
-      <w:proofErr w:type="spellStart"/>
-      <w:r>
-        <w:rPr>
-          <w:rFonts w:hint="eastAsia"/>
-        </w:rPr>
-        <w:t>macos</w:t>
-      </w:r>
-      <w:proofErr w:type="spellEnd"/>
+        <w:t>Darwin并不是macos</w:t>
+      </w:r>
       <w:r>
         <w:t xml:space="preserve"> </w:t>
       </w:r>
@@ -901,21 +732,7 @@
         <w:rPr>
           <w:rFonts w:hint="eastAsia"/>
         </w:rPr>
-        <w:t>Darwin包括了</w:t>
-      </w:r>
-      <w:proofErr w:type="spellStart"/>
-      <w:r>
-        <w:rPr>
-          <w:rFonts w:hint="eastAsia"/>
-        </w:rPr>
-        <w:t>xnu</w:t>
-      </w:r>
-      <w:proofErr w:type="spellEnd"/>
-      <w:r>
-        <w:rPr>
-          <w:rFonts w:hint="eastAsia"/>
-        </w:rPr>
-        <w:t>和其他一些系统服务。</w:t>
+        <w:t>Darwin包括了xnu和其他一些系统服务。</w:t>
       </w:r>
     </w:p>
     <w:p>
@@ -932,35 +749,7 @@
         <w:rPr>
           <w:rFonts w:hint="eastAsia"/>
         </w:rPr>
-        <w:t>kernel可以</w:t>
-      </w:r>
-      <w:proofErr w:type="gramStart"/>
-      <w:r>
-        <w:rPr>
-          <w:rFonts w:hint="eastAsia"/>
-        </w:rPr>
-        <w:t>看做</w:t>
-      </w:r>
-      <w:proofErr w:type="gramEnd"/>
-      <w:r>
-        <w:rPr>
-          <w:rFonts w:hint="eastAsia"/>
-        </w:rPr>
-        <w:t>基于</w:t>
-      </w:r>
-      <w:proofErr w:type="spellStart"/>
-      <w:r>
-        <w:rPr>
-          <w:rFonts w:hint="eastAsia"/>
-        </w:rPr>
-        <w:t>mach</w:t>
-      </w:r>
-      <w:proofErr w:type="spellEnd"/>
-      <w:r>
-        <w:rPr>
-          <w:rFonts w:hint="eastAsia"/>
-        </w:rPr>
-        <w:t>的核心，基于BSD的一个操作系统界面和</w:t>
+        <w:t>kernel可以看做基于mach的核心，基于BSD的一个操作系统界面和</w:t>
       </w:r>
       <w:r>
         <w:rPr>
@@ -981,16 +770,8 @@
         <w:rPr>
           <w:rFonts w:hint="eastAsia"/>
         </w:rPr>
-        <w:t>一个基于</w:t>
-      </w:r>
-      <w:proofErr w:type="spellStart"/>
-      <w:r>
-        <w:rPr>
-          <w:rFonts w:hint="eastAsia"/>
-        </w:rPr>
-        <w:t>mach</w:t>
-      </w:r>
-      <w:proofErr w:type="spellEnd"/>
+        <w:t>一个基于mach</w:t>
+      </w:r>
       <w:r>
         <w:t xml:space="preserve"> 3</w:t>
       </w:r>
@@ -1010,6 +791,7 @@
         <w:rPr>
           <w:rFonts w:hint="eastAsia"/>
         </w:rPr>
+        <w:lastRenderedPageBreak/>
         <w:t>XNU</w:t>
       </w:r>
       <w:r>
@@ -1020,6 +802,14 @@
       </w:r>
     </w:p>
     <w:p>
+      <w:pPr>
+        <w:pStyle w:val="a7"/>
+        <w:numPr>
+          <w:ilvl w:val="0"/>
+          <w:numId w:val="1"/>
+        </w:numPr>
+        <w:ind w:firstLineChars="0"/>
+      </w:pPr>
       <w:r>
         <w:rPr>
           <w:rFonts w:hint="eastAsia"/>
@@ -1028,6 +818,14 @@
       </w:r>
     </w:p>
     <w:p>
+      <w:pPr>
+        <w:pStyle w:val="a7"/>
+        <w:numPr>
+          <w:ilvl w:val="0"/>
+          <w:numId w:val="1"/>
+        </w:numPr>
+        <w:ind w:firstLineChars="0"/>
+      </w:pPr>
       <w:r>
         <w:rPr>
           <w:rFonts w:hint="eastAsia"/>
@@ -1036,7 +834,14 @@
       </w:r>
     </w:p>
     <w:p>
-      <w:proofErr w:type="spellStart"/>
+      <w:pPr>
+        <w:pStyle w:val="a7"/>
+        <w:numPr>
+          <w:ilvl w:val="0"/>
+          <w:numId w:val="1"/>
+        </w:numPr>
+        <w:ind w:firstLineChars="0"/>
+      </w:pPr>
       <w:r>
         <w:t>L</w:t>
       </w:r>
@@ -1046,10 +851,16 @@
         </w:rPr>
         <w:t>ibkern</w:t>
       </w:r>
-      <w:proofErr w:type="spellEnd"/>
-    </w:p>
-    <w:p>
-      <w:proofErr w:type="spellStart"/>
+    </w:p>
+    <w:p>
+      <w:pPr>
+        <w:pStyle w:val="a7"/>
+        <w:numPr>
+          <w:ilvl w:val="0"/>
+          <w:numId w:val="1"/>
+        </w:numPr>
+        <w:ind w:firstLineChars="0"/>
+      </w:pPr>
       <w:r>
         <w:t>L</w:t>
       </w:r>
@@ -1059,9 +870,16 @@
         </w:rPr>
         <w:t>ibsa</w:t>
       </w:r>
-      <w:proofErr w:type="spellEnd"/>
-    </w:p>
-    <w:p>
+    </w:p>
+    <w:p>
+      <w:pPr>
+        <w:pStyle w:val="a7"/>
+        <w:numPr>
+          <w:ilvl w:val="0"/>
+          <w:numId w:val="1"/>
+        </w:numPr>
+        <w:ind w:firstLineChars="0"/>
+      </w:pPr>
       <w:r>
         <w:rPr>
           <w:rFonts w:hint="eastAsia"/>
@@ -1079,11 +897,27 @@
       </w:r>
     </w:p>
     <w:p>
+      <w:pPr>
+        <w:pStyle w:val="a7"/>
+        <w:numPr>
+          <w:ilvl w:val="0"/>
+          <w:numId w:val="1"/>
+        </w:numPr>
+        <w:ind w:firstLineChars="0"/>
+      </w:pPr>
       <w:r>
         <w:t>The Platform Expert</w:t>
       </w:r>
     </w:p>
     <w:p>
+      <w:pPr>
+        <w:pStyle w:val="a7"/>
+        <w:numPr>
+          <w:ilvl w:val="0"/>
+          <w:numId w:val="1"/>
+        </w:numPr>
+        <w:ind w:firstLineChars="0"/>
+      </w:pPr>
       <w:r>
         <w:t>Kernel extensions</w:t>
       </w:r>
@@ -1108,21 +942,7 @@
         <w:rPr>
           <w:rFonts w:hint="eastAsia"/>
         </w:rPr>
-        <w:t>使用</w:t>
-      </w:r>
-      <w:proofErr w:type="spellStart"/>
-      <w:r>
-        <w:rPr>
-          <w:rFonts w:hint="eastAsia"/>
-        </w:rPr>
-        <w:t>kextstat</w:t>
-      </w:r>
-      <w:proofErr w:type="spellEnd"/>
-      <w:r>
-        <w:rPr>
-          <w:rFonts w:hint="eastAsia"/>
-        </w:rPr>
-        <w:t>命令，来列出所有的目前所装载的所有扩展。</w:t>
+        <w:t>使用kextstat命令，来列出所有的目前所装载的所有扩展。</w:t>
       </w:r>
       <w:r>
         <w:t>/System/Library/Extensions</w:t>
@@ -1136,6 +956,9 @@
     </w:p>
     <w:p/>
     <w:p>
+      <w:pPr>
+        <w:pStyle w:val="2"/>
+      </w:pPr>
       <w:r>
         <w:rPr>
           <w:rFonts w:hint="eastAsia"/>
@@ -1267,6 +1090,9 @@
     </w:p>
     <w:p/>
     <w:p>
+      <w:pPr>
+        <w:pStyle w:val="2"/>
+      </w:pPr>
       <w:r>
         <w:rPr>
           <w:rFonts w:hint="eastAsia"/>
@@ -1379,58 +1205,26 @@
         <w:rPr>
           <w:rFonts w:hint="eastAsia"/>
         </w:rPr>
-        <w:t>TCP/IP协议</w:t>
-      </w:r>
-      <w:proofErr w:type="gramStart"/>
-      <w:r>
-        <w:rPr>
-          <w:rFonts w:hint="eastAsia"/>
-        </w:rPr>
-        <w:t>栈</w:t>
-      </w:r>
-      <w:proofErr w:type="gramEnd"/>
-      <w:r>
-        <w:rPr>
-          <w:rFonts w:hint="eastAsia"/>
-        </w:rPr>
-        <w:t>和</w:t>
-      </w:r>
-      <w:proofErr w:type="spellStart"/>
-      <w:r>
-        <w:rPr>
-          <w:rFonts w:hint="eastAsia"/>
-        </w:rPr>
-        <w:t>BSDsocket</w:t>
-      </w:r>
-      <w:proofErr w:type="spellEnd"/>
-    </w:p>
-    <w:p>
-      <w:r>
-        <w:rPr>
-          <w:rFonts w:hint="eastAsia"/>
-        </w:rPr>
-        <w:t>NKE网络核心扩展（和</w:t>
-      </w:r>
-      <w:proofErr w:type="spellStart"/>
-      <w:r>
-        <w:rPr>
-          <w:rFonts w:hint="eastAsia"/>
-        </w:rPr>
-        <w:t>xnu</w:t>
-      </w:r>
-      <w:proofErr w:type="spellEnd"/>
-      <w:r>
-        <w:rPr>
-          <w:rFonts w:hint="eastAsia"/>
-        </w:rPr>
-        <w:t>兼容的部分）</w:t>
-      </w:r>
-    </w:p>
-    <w:p>
-      <w:r>
-        <w:rPr>
-          <w:rFonts w:hint="eastAsia"/>
-        </w:rPr>
+        <w:t>TCP/IP协议栈和BSDsocket</w:t>
+      </w:r>
+    </w:p>
+    <w:p>
+      <w:r>
+        <w:rPr>
+          <w:rFonts w:hint="eastAsia"/>
+        </w:rPr>
+        <w:t>NKE网络核心扩展（和xnu兼容的部分）</w:t>
+      </w:r>
+    </w:p>
+    <w:p>
+      <w:pPr>
+        <w:pStyle w:val="2"/>
+      </w:pPr>
+      <w:r>
+        <w:rPr>
+          <w:rFonts w:hint="eastAsia"/>
+        </w:rPr>
+        <w:lastRenderedPageBreak/>
         <w:t>VFS</w:t>
       </w:r>
     </w:p>
@@ -1475,6 +1269,9 @@
     </w:p>
     <w:p/>
     <w:p>
+      <w:pPr>
+        <w:pStyle w:val="2"/>
+      </w:pPr>
       <w:r>
         <w:rPr>
           <w:rFonts w:hint="eastAsia"/>
@@ -1501,19 +1298,11 @@
       </w:r>
     </w:p>
     <w:p>
-      <w:proofErr w:type="gramStart"/>
-      <w:r>
-        <w:rPr>
-          <w:rFonts w:hint="eastAsia"/>
-        </w:rPr>
-        <w:t>让文件</w:t>
-      </w:r>
-      <w:proofErr w:type="gramEnd"/>
-      <w:r>
-        <w:rPr>
-          <w:rFonts w:hint="eastAsia"/>
-        </w:rPr>
-        <w:t>可以和虚拟内存一样缓存在内存中</w:t>
+      <w:r>
+        <w:rPr>
+          <w:rFonts w:hint="eastAsia"/>
+        </w:rPr>
+        <w:t>让文件可以和虚拟内存一样缓存在内存中</w:t>
       </w:r>
     </w:p>
     <w:p/>
@@ -1570,85 +1359,738 @@
         <w:rPr>
           <w:rFonts w:hint="eastAsia"/>
         </w:rPr>
-        <w:t>kit本身是模块化的以及分层的，它给捕捉，表示，维护涉及到I/O联系的不同硬件软件</w:t>
+        <w:t>kit本身是模块化的以及分层的，它给捕捉，表示，维护涉及到I/O联系的不同硬件软件组件之间的关系提供了一个基础设施。</w:t>
+      </w:r>
+    </w:p>
+    <w:p>
+      <w:r>
+        <w:rPr>
+          <w:rFonts w:hint="eastAsia"/>
+        </w:rPr>
+        <w:t>他封装了底层的抽象给系统的其他部分。</w:t>
+      </w:r>
+    </w:p>
+    <w:p/>
+    <w:p>
+      <w:r>
+        <w:t>L</w:t>
+      </w:r>
+      <w:r>
+        <w:rPr>
+          <w:rFonts w:hint="eastAsia"/>
+        </w:rPr>
+        <w:t>ibkern</w:t>
+      </w:r>
+      <w:r>
+        <w:t xml:space="preserve"> </w:t>
+      </w:r>
+      <w:r>
+        <w:rPr>
+          <w:rFonts w:hint="eastAsia"/>
+        </w:rPr>
+        <w:t>库</w:t>
+      </w:r>
+    </w:p>
+    <w:p>
+      <w:r>
+        <w:rPr>
+          <w:rFonts w:hint="eastAsia"/>
+        </w:rPr>
+        <w:t>这玩意就提供了前面说的I/O</w:t>
+      </w:r>
+      <w:r>
+        <w:t xml:space="preserve"> </w:t>
+      </w:r>
+      <w:r>
+        <w:rPr>
+          <w:rFonts w:hint="eastAsia"/>
+        </w:rPr>
+        <w:t>kit的runtime</w:t>
+      </w:r>
+      <w:r>
+        <w:t xml:space="preserve"> system</w:t>
+      </w:r>
+      <w:r>
+        <w:rPr>
+          <w:rFonts w:hint="eastAsia"/>
+        </w:rPr>
+        <w:t>，用C++自己实现的那个</w:t>
+      </w:r>
+    </w:p>
+    <w:p>
+      <w:r>
+        <w:rPr>
+          <w:rFonts w:hint="eastAsia"/>
+        </w:rPr>
+        <w:t>看了一圈，就好像，实现了C++的一些特性。</w:t>
+      </w:r>
+    </w:p>
+    <w:p/>
+    <w:p>
+      <w:r>
+        <w:rPr>
+          <w:rFonts w:hint="eastAsia"/>
+        </w:rPr>
+        <w:t>Libsa</w:t>
+      </w:r>
+      <w:r>
+        <w:t xml:space="preserve"> </w:t>
+      </w:r>
+      <w:r>
+        <w:rPr>
+          <w:rFonts w:hint="eastAsia"/>
+        </w:rPr>
+        <w:t>库</w:t>
+      </w:r>
+    </w:p>
+    <w:p>
+      <w:r>
+        <w:rPr>
+          <w:rFonts w:hint="eastAsia"/>
+        </w:rPr>
+        <w:t>在系统早期启动时用于加载内核扩展</w:t>
+      </w:r>
+    </w:p>
+    <w:p>
+      <w:r>
+        <w:rPr>
+          <w:rFonts w:hint="eastAsia"/>
+        </w:rPr>
+        <w:t>就是说，正常系统扩展是用的/</w:t>
+      </w:r>
+      <w:r>
+        <w:t>user</w:t>
+      </w:r>
+      <w:r>
+        <w:rPr>
+          <w:rFonts w:hint="eastAsia"/>
+        </w:rPr>
+        <w:t>/</w:t>
+      </w:r>
+      <w:r>
+        <w:t>libexec/kextd</w:t>
+      </w:r>
+      <w:r>
+        <w:rPr>
+          <w:rFonts w:hint="eastAsia"/>
+        </w:rPr>
+        <w:t>来启动的，但是启动早期，这些都没有，Libsa则提供了一个kextd的子集。</w:t>
+      </w:r>
+    </w:p>
+    <w:p/>
+    <w:p>
+      <w:r>
+        <w:rPr>
+          <w:rFonts w:hint="eastAsia"/>
+        </w:rPr>
+        <w:t>The</w:t>
+      </w:r>
+      <w:r>
+        <w:t xml:space="preserve"> platform </w:t>
+      </w:r>
+      <w:r>
+        <w:rPr>
+          <w:rFonts w:hint="eastAsia"/>
+        </w:rPr>
+        <w:t>Expert</w:t>
+      </w:r>
+    </w:p>
+    <w:p>
+      <w:r>
+        <w:rPr>
+          <w:rFonts w:hint="eastAsia"/>
+        </w:rPr>
+        <w:t>IOPlatformExpertDevice是当成设备树的根</w:t>
+      </w:r>
+    </w:p>
+    <w:p>
+      <w:r>
+        <w:rPr>
+          <w:rFonts w:hint="eastAsia"/>
+        </w:rPr>
+        <w:t>IO</w:t>
+      </w:r>
+      <w:r>
+        <w:t xml:space="preserve"> </w:t>
+      </w:r>
+      <w:r>
+        <w:rPr>
+          <w:rFonts w:hint="eastAsia"/>
+        </w:rPr>
+        <w:t>kit会注册一个nub到Platform</w:t>
+      </w:r>
+      <w:r>
+        <w:t xml:space="preserve"> </w:t>
+      </w:r>
+      <w:r>
+        <w:rPr>
+          <w:rFonts w:hint="eastAsia"/>
+        </w:rPr>
+        <w:t>Expert</w:t>
+      </w:r>
+    </w:p>
+    <w:p/>
+    <w:p>
+      <w:r>
+        <w:rPr>
+          <w:rFonts w:hint="eastAsia"/>
+        </w:rPr>
+        <w:t>Nubs</w:t>
+      </w:r>
+    </w:p>
+    <w:p>
+      <w:r>
+        <w:rPr>
+          <w:rFonts w:hint="eastAsia"/>
+        </w:rPr>
+        <w:t>相当于IOkit注册的一个AP（access</w:t>
+      </w:r>
+      <w:r>
+        <w:t xml:space="preserve"> </w:t>
+      </w:r>
+      <w:r>
+        <w:rPr>
+          <w:rFonts w:hint="eastAsia"/>
+        </w:rPr>
+        <w:t>point）</w:t>
+      </w:r>
+    </w:p>
+    <w:p/>
+    <w:p>
+      <w:r>
+        <w:rPr>
+          <w:rFonts w:hint="eastAsia"/>
+        </w:rPr>
+        <w:t>Kernel</w:t>
+      </w:r>
+      <w:r>
+        <w:t xml:space="preserve"> </w:t>
+      </w:r>
+      <w:r>
+        <w:rPr>
+          <w:rFonts w:hint="eastAsia"/>
+        </w:rPr>
+        <w:t>extensions</w:t>
+      </w:r>
+    </w:p>
+    <w:p>
+      <w:r>
+        <w:rPr>
+          <w:rFonts w:hint="eastAsia"/>
+        </w:rPr>
+        <w:t>就是一些扩展</w:t>
+      </w:r>
+    </w:p>
+    <w:p/>
+    <w:p>
+      <w:r>
+        <w:rPr>
+          <w:rFonts w:hint="eastAsia"/>
+        </w:rPr>
+        <w:t>User-Space</w:t>
+      </w:r>
+      <w:r>
+        <w:t xml:space="preserve"> </w:t>
+      </w:r>
+      <w:r>
+        <w:rPr>
+          <w:rFonts w:hint="eastAsia"/>
+        </w:rPr>
+        <w:t>View</w:t>
+      </w:r>
+      <w:r>
+        <w:t xml:space="preserve"> </w:t>
+      </w:r>
+      <w:r>
+        <w:rPr>
+          <w:rFonts w:hint="eastAsia"/>
+        </w:rPr>
+        <w:t>of</w:t>
+      </w:r>
+      <w:r>
+        <w:t xml:space="preserve"> </w:t>
+      </w:r>
+      <w:r>
+        <w:rPr>
+          <w:rFonts w:hint="eastAsia"/>
+        </w:rPr>
+        <w:t>The</w:t>
+      </w:r>
+      <w:r>
+        <w:t xml:space="preserve"> </w:t>
+      </w:r>
+      <w:r>
+        <w:rPr>
+          <w:rFonts w:hint="eastAsia"/>
+        </w:rPr>
+        <w:t>file</w:t>
+      </w:r>
+      <w:r>
+        <w:t xml:space="preserve"> </w:t>
+      </w:r>
+      <w:r>
+        <w:rPr>
+          <w:rFonts w:hint="eastAsia"/>
+        </w:rPr>
+        <w:t>system</w:t>
+      </w:r>
+    </w:p>
+    <w:p>
+      <w:r>
+        <w:rPr>
+          <w:rFonts w:hint="eastAsia"/>
+        </w:rPr>
+        <w:t>按照unix系统的观点，一些根目录下必然有的文件夹，macos也有。</w:t>
+      </w:r>
+    </w:p>
+    <w:p>
+      <w:r>
+        <w:rPr>
+          <w:rFonts w:hint="eastAsia"/>
+        </w:rPr>
+        <w:t>他分为四个domain：</w:t>
+      </w:r>
+    </w:p>
+    <w:p>
+      <w:r>
+        <w:rPr>
+          <w:rFonts w:hint="eastAsia"/>
+        </w:rPr>
+        <w:t>User</w:t>
+      </w:r>
+      <w:r>
+        <w:rPr>
+          <w:rFonts w:hint="eastAsia"/>
+        </w:rPr>
+        <w:t>：就是用户文件夹</w:t>
+      </w:r>
+    </w:p>
+    <w:p>
+      <w:r>
+        <w:rPr>
+          <w:rFonts w:hint="eastAsia"/>
+        </w:rPr>
+        <w:t>Local</w:t>
+      </w:r>
+      <w:r>
+        <w:rPr>
+          <w:rFonts w:hint="eastAsia"/>
+        </w:rPr>
+        <w:t>：对于任何一个用户都可以访问，包括公共的应用和文件，同样，典型的也是放在root</w:t>
       </w:r>
       <w:r>
         <w:rPr>
           <w:rFonts w:hint="eastAsia"/>
         </w:rPr>
         <w:lastRenderedPageBreak/>
-        <w:t>组件之间的关系提供了一个基础设施。</w:t>
-      </w:r>
-    </w:p>
-    <w:p>
-      <w:r>
-        <w:rPr>
-          <w:rFonts w:hint="eastAsia"/>
-        </w:rPr>
-        <w:t>他封装了底层的</w:t>
-      </w:r>
-      <w:proofErr w:type="gramStart"/>
-      <w:r>
-        <w:rPr>
-          <w:rFonts w:hint="eastAsia"/>
-        </w:rPr>
-        <w:t>抽象给</w:t>
-      </w:r>
-      <w:proofErr w:type="gramEnd"/>
-      <w:r>
-        <w:rPr>
-          <w:rFonts w:hint="eastAsia"/>
-        </w:rPr>
-        <w:t>系统的其他部分。</w:t>
-      </w:r>
-    </w:p>
-    <w:p/>
-    <w:p>
-      <w:proofErr w:type="spellStart"/>
-      <w:r>
-        <w:t>L</w:t>
-      </w:r>
-      <w:r>
-        <w:rPr>
-          <w:rFonts w:hint="eastAsia"/>
-        </w:rPr>
-        <w:t>ibkern</w:t>
-      </w:r>
-      <w:proofErr w:type="spellEnd"/>
-      <w:r>
-        <w:t xml:space="preserve"> </w:t>
-      </w:r>
-      <w:r>
-        <w:rPr>
-          <w:rFonts w:hint="eastAsia"/>
-        </w:rPr>
-        <w:t>库</w:t>
-      </w:r>
-    </w:p>
-    <w:p>
-      <w:r>
-        <w:rPr>
-          <w:rFonts w:hint="eastAsia"/>
-        </w:rPr>
-        <w:t>这玩意就提供了前面说的I/O</w:t>
-      </w:r>
-      <w:r>
-        <w:t xml:space="preserve"> </w:t>
-      </w:r>
-      <w:r>
-        <w:rPr>
-          <w:rFonts w:hint="eastAsia"/>
-        </w:rPr>
-        <w:t>kit的runtime</w:t>
-      </w:r>
-      <w:r>
-        <w:t xml:space="preserve"> system</w:t>
-      </w:r>
-      <w:r>
-        <w:rPr>
-          <w:rFonts w:hint="eastAsia"/>
-        </w:rPr>
-        <w:t>。</w:t>
+        <w:t>卷上面的，</w:t>
+      </w:r>
+      <w:r>
+        <w:rPr>
+          <w:rFonts w:hint="eastAsia"/>
+        </w:rPr>
+        <w:t>只有系统用户才可以更改他</w:t>
+      </w:r>
+    </w:p>
+    <w:p>
+      <w:r>
+        <w:rPr>
+          <w:rFonts w:hint="eastAsia"/>
+        </w:rPr>
+        <w:t>Network</w:t>
+      </w:r>
+      <w:r>
+        <w:rPr>
+          <w:rFonts w:hint="eastAsia"/>
+        </w:rPr>
+        <w:t>：</w:t>
+      </w:r>
+      <w:r>
+        <w:rPr>
+          <w:rFonts w:hint="eastAsia"/>
+        </w:rPr>
+        <w:t>网络域，只有网络管理员才可以。</w:t>
+      </w:r>
+    </w:p>
+    <w:p>
+      <w:r>
+        <w:rPr>
+          <w:rFonts w:hint="eastAsia"/>
+        </w:rPr>
+        <w:t>System</w:t>
+      </w:r>
+      <w:r>
+        <w:rPr>
+          <w:rFonts w:hint="eastAsia"/>
+        </w:rPr>
+        <w:t>：属于MacOSX的资源</w:t>
+      </w:r>
+    </w:p>
+    <w:p/>
+    <w:p>
+      <w:r>
+        <w:rPr>
+          <w:rFonts w:hint="eastAsia"/>
+        </w:rPr>
+        <w:t>系统寻找资源比如说font是按照user，local，network，system四个域的顺序来进行寻找的。</w:t>
+      </w:r>
+    </w:p>
+    <w:p/>
+    <w:p>
+      <w:r>
+        <w:rPr>
+          <w:rFonts w:hint="eastAsia"/>
+        </w:rPr>
+        <w:t>Library目录是所有domain都有的目录，系统的在/</w:t>
+      </w:r>
+      <w:r>
+        <w:t>system/library</w:t>
+      </w:r>
+    </w:p>
+    <w:p>
+      <w:r>
+        <w:rPr>
+          <w:rFonts w:hint="eastAsia"/>
+        </w:rPr>
+        <w:t>该目录下有很多关键目录都各有用途，不做赘述。</w:t>
+      </w:r>
+    </w:p>
+    <w:p/>
+    <w:p/>
+    <w:p>
+      <w:r>
+        <w:rPr>
+          <w:rFonts w:hint="eastAsia"/>
+        </w:rPr>
+        <w:t>R</w:t>
+      </w:r>
+      <w:r>
+        <w:t>untime Architecture</w:t>
+      </w:r>
+    </w:p>
+    <w:p>
+      <w:r>
+        <w:rPr>
+          <w:rFonts w:hint="eastAsia"/>
+        </w:rPr>
+        <w:t>MacOS</w:t>
+      </w:r>
+      <w:r>
+        <w:t xml:space="preserve"> </w:t>
+      </w:r>
+      <w:r>
+        <w:rPr>
+          <w:rFonts w:hint="eastAsia"/>
+        </w:rPr>
+        <w:t>X只有一个runtime架构： Mach-O</w:t>
+      </w:r>
+      <w:r>
+        <w:rPr>
+          <w:rFonts w:hint="eastAsia"/>
+        </w:rPr>
+        <w:t>，也就是Mach</w:t>
+      </w:r>
+      <w:r>
+        <w:t xml:space="preserve"> </w:t>
+      </w:r>
+      <w:r>
+        <w:rPr>
+          <w:rFonts w:hint="eastAsia"/>
+        </w:rPr>
+        <w:t>Object</w:t>
+      </w:r>
+      <w:r>
+        <w:t xml:space="preserve"> </w:t>
+      </w:r>
+      <w:r>
+        <w:rPr>
+          <w:rFonts w:hint="eastAsia"/>
+        </w:rPr>
+        <w:t>File</w:t>
+      </w:r>
+      <w:r>
+        <w:t xml:space="preserve"> </w:t>
+      </w:r>
+      <w:r>
+        <w:rPr>
+          <w:rFonts w:hint="eastAsia"/>
+        </w:rPr>
+        <w:t>Format。</w:t>
+      </w:r>
+    </w:p>
+    <w:p>
+      <w:r>
+        <w:rPr>
+          <w:rFonts w:hint="eastAsia"/>
+        </w:rPr>
+        <w:t>苹果系统只有这一种运行时。</w:t>
+      </w:r>
+    </w:p>
+    <w:p/>
+    <w:p>
+      <w:r>
+        <w:rPr>
+          <w:rFonts w:hint="eastAsia"/>
+        </w:rPr>
+        <w:t>为此，苹果实现了以下七种格式的文件：</w:t>
+      </w:r>
+    </w:p>
+    <w:p>
+      <w:r>
+        <w:rPr>
+          <w:rFonts w:hint="eastAsia"/>
+        </w:rPr>
+        <w:t>Bundles</w:t>
+      </w:r>
+    </w:p>
+    <w:p>
+      <w:r>
+        <w:rPr>
+          <w:rFonts w:hint="eastAsia"/>
+        </w:rPr>
+        <w:t>动态链接库</w:t>
+      </w:r>
+    </w:p>
+    <w:p>
+      <w:r>
+        <w:rPr>
+          <w:rFonts w:hint="eastAsia"/>
+        </w:rPr>
+        <w:t>Frameworks</w:t>
+      </w:r>
+    </w:p>
+    <w:p>
+      <w:r>
+        <w:rPr>
+          <w:rFonts w:hint="eastAsia"/>
+        </w:rPr>
+        <w:t>Umbrella</w:t>
+      </w:r>
+      <w:r>
+        <w:t xml:space="preserve"> </w:t>
+      </w:r>
+      <w:r>
+        <w:rPr>
+          <w:rFonts w:hint="eastAsia"/>
+        </w:rPr>
+        <w:t>Frameworks</w:t>
+      </w:r>
+    </w:p>
+    <w:p>
+      <w:r>
+        <w:rPr>
+          <w:rFonts w:hint="eastAsia"/>
+        </w:rPr>
+        <w:t>内核扩展</w:t>
+      </w:r>
+    </w:p>
+    <w:p>
+      <w:r>
+        <w:rPr>
+          <w:rFonts w:hint="eastAsia"/>
+        </w:rPr>
+        <w:t>链接obj</w:t>
+      </w:r>
+    </w:p>
+    <w:p>
+      <w:r>
+        <w:rPr>
+          <w:rFonts w:hint="eastAsia"/>
+        </w:rPr>
+        <w:t>静态achives</w:t>
+      </w:r>
+    </w:p>
+    <w:p>
+      <w:r>
+        <w:rPr>
+          <w:rFonts w:hint="eastAsia"/>
+        </w:rPr>
+        <w:t>可执行文件</w:t>
+      </w:r>
+    </w:p>
+    <w:p/>
+    <w:p>
+      <w:r>
+        <w:rPr>
+          <w:rFonts w:hint="eastAsia"/>
+        </w:rPr>
+        <w:t>除此之外需要了解以下几种用于管理MACH</w:t>
+      </w:r>
+      <w:r>
+        <w:t>-</w:t>
+      </w:r>
+      <w:r>
+        <w:rPr>
+          <w:rFonts w:hint="eastAsia"/>
+        </w:rPr>
+        <w:t>O文件的工具</w:t>
+      </w:r>
+    </w:p>
+    <w:p/>
+    <w:p>
+      <w:r>
+        <w:t>A</w:t>
+      </w:r>
+      <w:r>
+        <w:rPr>
+          <w:rFonts w:hint="eastAsia"/>
+        </w:rPr>
+        <w:t>s</w:t>
+      </w:r>
+    </w:p>
+    <w:p>
+      <w:r>
+        <w:t>D</w:t>
+      </w:r>
+      <w:r>
+        <w:rPr>
+          <w:rFonts w:hint="eastAsia"/>
+        </w:rPr>
+        <w:t>yld</w:t>
+      </w:r>
+      <w:r>
+        <w:rPr>
+          <w:rFonts w:hint="eastAsia"/>
+        </w:rPr>
+        <w:t>默认的dynamic</w:t>
+      </w:r>
+      <w:r>
+        <w:t xml:space="preserve"> </w:t>
+      </w:r>
+      <w:r>
+        <w:rPr>
+          <w:rFonts w:hint="eastAsia"/>
+        </w:rPr>
+        <w:t>link</w:t>
+      </w:r>
+      <w:r>
+        <w:t xml:space="preserve"> </w:t>
+      </w:r>
+      <w:r>
+        <w:rPr>
+          <w:rFonts w:hint="eastAsia"/>
+        </w:rPr>
+        <w:t>editor</w:t>
+      </w:r>
+    </w:p>
+    <w:p>
+      <w:r>
+        <w:t>G</w:t>
+      </w:r>
+      <w:r>
+        <w:rPr>
+          <w:rFonts w:hint="eastAsia"/>
+        </w:rPr>
+        <w:t>cc</w:t>
+      </w:r>
+      <w:r>
+        <w:t xml:space="preserve"> g++</w:t>
+      </w:r>
+    </w:p>
+    <w:p>
+      <w:r>
+        <w:t>Ld</w:t>
+      </w:r>
+    </w:p>
+    <w:p>
+      <w:r>
+        <w:t>Libtool</w:t>
+      </w:r>
+    </w:p>
+    <w:p>
+      <w:r>
+        <w:t>Nm</w:t>
+      </w:r>
+      <w:r>
+        <w:rPr>
+          <w:rFonts w:hint="eastAsia"/>
+        </w:rPr>
+        <w:t>，一个用来显示obj符号标的工具</w:t>
+      </w:r>
+    </w:p>
+    <w:p>
+      <w:r>
+        <w:t>O</w:t>
+      </w:r>
+      <w:r>
+        <w:rPr>
+          <w:rFonts w:hint="eastAsia"/>
+        </w:rPr>
+        <w:t>tool</w:t>
+      </w:r>
+    </w:p>
+    <w:p/>
+    <w:p>
+      <w:r>
+        <w:rPr>
+          <w:rFonts w:hint="eastAsia"/>
+        </w:rPr>
+        <w:t>一个mach</w:t>
+      </w:r>
+      <w:r>
+        <w:t>-</w:t>
+      </w:r>
+      <w:r>
+        <w:rPr>
+          <w:rFonts w:hint="eastAsia"/>
+        </w:rPr>
+        <w:t>o文件具有固定的头部，然后是可变大小的load</w:t>
+      </w:r>
+      <w:r>
+        <w:t xml:space="preserve"> </w:t>
+      </w:r>
+      <w:r>
+        <w:rPr>
+          <w:rFonts w:hint="eastAsia"/>
+        </w:rPr>
+        <w:t>命令，然后是几个segment，每个segment可以包含一个或多个sections</w:t>
+      </w:r>
+    </w:p>
+    <w:p/>
+    <w:p>
+      <w:r>
+        <w:rPr>
+          <w:rFonts w:hint="eastAsia"/>
+        </w:rPr>
+        <w:t>头部，magic，cputype，c</w:t>
+      </w:r>
+      <w:r>
+        <w:t>pusubtype</w:t>
+      </w:r>
+      <w:r>
+        <w:rPr>
+          <w:rFonts w:hint="eastAsia"/>
+        </w:rPr>
+        <w:t>，f</w:t>
+      </w:r>
+      <w:r>
+        <w:t>iletype</w:t>
+      </w:r>
+      <w:r>
+        <w:rPr>
+          <w:rFonts w:hint="eastAsia"/>
+        </w:rPr>
+        <w:t>，ncmds，s</w:t>
+      </w:r>
+      <w:r>
+        <w:t>izeofcmds</w:t>
+      </w:r>
+      <w:r>
+        <w:rPr>
+          <w:rFonts w:hint="eastAsia"/>
+        </w:rPr>
+        <w:t>，flags</w:t>
+      </w:r>
+    </w:p>
+    <w:p>
+      <w:r>
+        <w:t>F</w:t>
+      </w:r>
+      <w:r>
+        <w:rPr>
+          <w:rFonts w:hint="eastAsia"/>
+        </w:rPr>
+        <w:t>liletype表明了这个文件的类型</w:t>
       </w:r>
     </w:p>
     <w:p>
@@ -1657,6 +2099,86 @@
           <w:rFonts w:hint="eastAsia"/>
         </w:rPr>
       </w:pPr>
+      <w:r>
+        <w:rPr>
+          <w:rFonts w:hint="eastAsia"/>
+        </w:rPr>
+        <w:t>在头后面的load命令中指明了只想linker的路径，默认是/</w:t>
+      </w:r>
+      <w:r>
+        <w:t>usr/lib/dyld</w:t>
+      </w:r>
+      <w:r>
+        <w:rPr>
+          <w:rFonts w:hint="eastAsia"/>
+        </w:rPr>
+        <w:t>，这也是一个mach</w:t>
+      </w:r>
+      <w:r>
+        <w:t>-</w:t>
+      </w:r>
+      <w:r>
+        <w:rPr>
+          <w:rFonts w:hint="eastAsia"/>
+        </w:rPr>
+        <w:t>o文件，MH_DYLINKER（我觉得他在说加载器，也许动态链接器，以后就这么称呼吧）</w:t>
+      </w:r>
+    </w:p>
+    <w:p/>
+    <w:p>
+      <w:r>
+        <w:rPr>
+          <w:rFonts w:hint="eastAsia"/>
+        </w:rPr>
+        <w:t>内核检查mach-o头，并且决定类型</w:t>
+      </w:r>
+    </w:p>
+    <w:p>
+      <w:r>
+        <w:rPr>
+          <w:rFonts w:hint="eastAsia"/>
+        </w:rPr>
+        <w:lastRenderedPageBreak/>
+        <w:t>内核翻译load命令</w:t>
+      </w:r>
+    </w:p>
+    <w:p>
+      <w:r>
+        <w:rPr>
+          <w:rFonts w:hint="eastAsia"/>
+        </w:rPr>
+        <w:t>加载指定的动态链接器到内核</w:t>
+      </w:r>
+    </w:p>
+    <w:p>
+      <w:r>
+        <w:rPr>
+          <w:rFonts w:hint="eastAsia"/>
+        </w:rPr>
+        <w:t>然后内核跑dynamic</w:t>
+      </w:r>
+      <w:r>
+        <w:t xml:space="preserve"> </w:t>
+      </w:r>
+      <w:r>
+        <w:rPr>
+          <w:rFonts w:hint="eastAsia"/>
+        </w:rPr>
+        <w:t>linker，将argc和argv传递过去。</w:t>
+      </w:r>
+    </w:p>
+    <w:p>
+      <w:pPr>
+        <w:rPr>
+          <w:rFonts w:hint="eastAsia"/>
+        </w:rPr>
+      </w:pPr>
+      <w:r>
+        <w:rPr>
+          <w:rFonts w:hint="eastAsia"/>
+        </w:rPr>
+        <w:t>动态链接器翻译对应的load命令，它下载依赖的共享库，</w:t>
+      </w:r>
     </w:p>
     <w:sectPr>
       <w:pgSz w:w="11906" w:h="16838"/>
@@ -1666,6 +2188,165 @@
     </w:sectPr>
   </w:body>
 </w:document>
+</file>
+
+<file path=word/endnotes.xml><?xml version="1.0" encoding="utf-8"?>
+<w:endnotes xmlns:wpc="http://schemas.microsoft.com/office/word/2010/wordprocessingCanvas" xmlns:cx="http://schemas.microsoft.com/office/drawing/2014/chartex" xmlns:cx1="http://schemas.microsoft.com/office/drawing/2015/9/8/chartex" xmlns:cx2="http://schemas.microsoft.com/office/drawing/2015/10/21/chartex" xmlns:cx3="http://schemas.microsoft.com/office/drawing/2016/5/9/chartex" xmlns:cx4="http://schemas.microsoft.com/office/drawing/2016/5/10/chartex" xmlns:cx5="http://schemas.microsoft.com/office/drawing/2016/5/11/chartex" xmlns:cx6="http://schemas.microsoft.com/office/drawing/2016/5/12/chartex" xmlns:cx7="http://schemas.microsoft.com/office/drawing/2016/5/13/chartex" xmlns:cx8="http://schemas.microsoft.com/office/drawing/2016/5/14/chartex" xmlns:mc="http://schemas.openxmlformats.org/markup-compatibility/2006" xmlns:aink="http://schemas.microsoft.com/office/drawing/2016/ink" xmlns:am3d="http://schemas.microsoft.com/office/drawing/2017/model3d" xmlns:o="urn:schemas-microsoft-com:office:office" xmlns:oel="http://schemas.microsoft.com/office/2019/extlst" xmlns:r="http://schemas.openxmlformats.org/officeDocument/2006/relationships" xmlns:m="http://schemas.openxmlformats.org/officeDocument/2006/math" xmlns:v="urn:schemas-microsoft-com:vml" xmlns:wp14="http://schemas.microsoft.com/office/word/2010/wordprocessingDrawing" xmlns:wp="http://schemas.openxmlformats.org/drawingml/2006/wordprocessingDrawing" xmlns:w10="urn:schemas-microsoft-com:office:word" xmlns:w="http://schemas.openxmlformats.org/wordprocessingml/2006/main" xmlns:w14="http://schemas.microsoft.com/office/word/2010/wordml" xmlns:w15="http://schemas.microsoft.com/office/word/2012/wordml" xmlns:w16cex="http://schemas.microsoft.com/office/word/2018/wordml/cex" xmlns:w16cid="http://schemas.microsoft.com/office/word/2016/wordml/cid" xmlns:w16="http://schemas.microsoft.com/office/word/2018/wordml" xmlns:w16sdtdh="http://schemas.microsoft.com/office/word/2020/wordml/sdtdatahash" xmlns:w16se="http://schemas.microsoft.com/office/word/2015/wordml/symex" xmlns:wpg="http://schemas.microsoft.com/office/word/2010/wordprocessingGroup" xmlns:wpi="http://schemas.microsoft.com/office/word/2010/wordprocessingInk" xmlns:wne="http://schemas.microsoft.com/office/word/2006/wordml" xmlns:wps="http://schemas.microsoft.com/office/word/2010/wordprocessingShape" mc:Ignorable="w14 w15 w16se w16cid w16 w16cex w16sdtdh wp14">
+  <w:endnote w:type="separator" w:id="-1">
+    <w:p>
+      <w:r>
+        <w:separator/>
+      </w:r>
+    </w:p>
+  </w:endnote>
+  <w:endnote w:type="continuationSeparator" w:id="0">
+    <w:p>
+      <w:r>
+        <w:continuationSeparator/>
+      </w:r>
+    </w:p>
+  </w:endnote>
+</w:endnotes>
+</file>
+
+<file path=word/footnotes.xml><?xml version="1.0" encoding="utf-8"?>
+<w:footnotes xmlns:wpc="http://schemas.microsoft.com/office/word/2010/wordprocessingCanvas" xmlns:cx="http://schemas.microsoft.com/office/drawing/2014/chartex" xmlns:cx1="http://schemas.microsoft.com/office/drawing/2015/9/8/chartex" xmlns:cx2="http://schemas.microsoft.com/office/drawing/2015/10/21/chartex" xmlns:cx3="http://schemas.microsoft.com/office/drawing/2016/5/9/chartex" xmlns:cx4="http://schemas.microsoft.com/office/drawing/2016/5/10/chartex" xmlns:cx5="http://schemas.microsoft.com/office/drawing/2016/5/11/chartex" xmlns:cx6="http://schemas.microsoft.com/office/drawing/2016/5/12/chartex" xmlns:cx7="http://schemas.microsoft.com/office/drawing/2016/5/13/chartex" xmlns:cx8="http://schemas.microsoft.com/office/drawing/2016/5/14/chartex" xmlns:mc="http://schemas.openxmlformats.org/markup-compatibility/2006" xmlns:aink="http://schemas.microsoft.com/office/drawing/2016/ink" xmlns:am3d="http://schemas.microsoft.com/office/drawing/2017/model3d" xmlns:o="urn:schemas-microsoft-com:office:office" xmlns:oel="http://schemas.microsoft.com/office/2019/extlst" xmlns:r="http://schemas.openxmlformats.org/officeDocument/2006/relationships" xmlns:m="http://schemas.openxmlformats.org/officeDocument/2006/math" xmlns:v="urn:schemas-microsoft-com:vml" xmlns:wp14="http://schemas.microsoft.com/office/word/2010/wordprocessingDrawing" xmlns:wp="http://schemas.openxmlformats.org/drawingml/2006/wordprocessingDrawing" xmlns:w10="urn:schemas-microsoft-com:office:word" xmlns:w="http://schemas.openxmlformats.org/wordprocessingml/2006/main" xmlns:w14="http://schemas.microsoft.com/office/word/2010/wordml" xmlns:w15="http://schemas.microsoft.com/office/word/2012/wordml" xmlns:w16cex="http://schemas.microsoft.com/office/word/2018/wordml/cex" xmlns:w16cid="http://schemas.microsoft.com/office/word/2016/wordml/cid" xmlns:w16="http://schemas.microsoft.com/office/word/2018/wordml" xmlns:w16sdtdh="http://schemas.microsoft.com/office/word/2020/wordml/sdtdatahash" xmlns:w16se="http://schemas.microsoft.com/office/word/2015/wordml/symex" xmlns:wpg="http://schemas.microsoft.com/office/word/2010/wordprocessingGroup" xmlns:wpi="http://schemas.microsoft.com/office/word/2010/wordprocessingInk" xmlns:wne="http://schemas.microsoft.com/office/word/2006/wordml" xmlns:wps="http://schemas.microsoft.com/office/word/2010/wordprocessingShape" mc:Ignorable="w14 w15 w16se w16cid w16 w16cex w16sdtdh wp14">
+  <w:footnote w:type="separator" w:id="-1">
+    <w:p>
+      <w:r>
+        <w:separator/>
+      </w:r>
+    </w:p>
+  </w:footnote>
+  <w:footnote w:type="continuationSeparator" w:id="0">
+    <w:p>
+      <w:r>
+        <w:continuationSeparator/>
+      </w:r>
+    </w:p>
+  </w:footnote>
+</w:footnotes>
+</file>
+
+<file path=word/numbering.xml><?xml version="1.0" encoding="utf-8"?>
+<w:numbering xmlns:wpc="http://schemas.microsoft.com/office/word/2010/wordprocessingCanvas" xmlns:cx="http://schemas.microsoft.com/office/drawing/2014/chartex" xmlns:cx1="http://schemas.microsoft.com/office/drawing/2015/9/8/chartex" xmlns:cx2="http://schemas.microsoft.com/office/drawing/2015/10/21/chartex" xmlns:cx3="http://schemas.microsoft.com/office/drawing/2016/5/9/chartex" xmlns:cx4="http://schemas.microsoft.com/office/drawing/2016/5/10/chartex" xmlns:cx5="http://schemas.microsoft.com/office/drawing/2016/5/11/chartex" xmlns:cx6="http://schemas.microsoft.com/office/drawing/2016/5/12/chartex" xmlns:cx7="http://schemas.microsoft.com/office/drawing/2016/5/13/chartex" xmlns:cx8="http://schemas.microsoft.com/office/drawing/2016/5/14/chartex" xmlns:mc="http://schemas.openxmlformats.org/markup-compatibility/2006" xmlns:aink="http://schemas.microsoft.com/office/drawing/2016/ink" xmlns:am3d="http://schemas.microsoft.com/office/drawing/2017/model3d" xmlns:o="urn:schemas-microsoft-com:office:office" xmlns:oel="http://schemas.microsoft.com/office/2019/extlst" xmlns:r="http://schemas.openxmlformats.org/officeDocument/2006/relationships" xmlns:m="http://schemas.openxmlformats.org/officeDocument/2006/math" xmlns:v="urn:schemas-microsoft-com:vml" xmlns:wp14="http://schemas.microsoft.com/office/word/2010/wordprocessingDrawing" xmlns:wp="http://schemas.openxmlformats.org/drawingml/2006/wordprocessingDrawing" xmlns:w10="urn:schemas-microsoft-com:office:word" xmlns:w="http://schemas.openxmlformats.org/wordprocessingml/2006/main" xmlns:w14="http://schemas.microsoft.com/office/word/2010/wordml" xmlns:w15="http://schemas.microsoft.com/office/word/2012/wordml" xmlns:w16cex="http://schemas.microsoft.com/office/word/2018/wordml/cex" xmlns:w16cid="http://schemas.microsoft.com/office/word/2016/wordml/cid" xmlns:w16="http://schemas.microsoft.com/office/word/2018/wordml" xmlns:w16sdtdh="http://schemas.microsoft.com/office/word/2020/wordml/sdtdatahash" xmlns:w16se="http://schemas.microsoft.com/office/word/2015/wordml/symex" xmlns:wpg="http://schemas.microsoft.com/office/word/2010/wordprocessingGroup" xmlns:wpi="http://schemas.microsoft.com/office/word/2010/wordprocessingInk" xmlns:wne="http://schemas.microsoft.com/office/word/2006/wordml" xmlns:wps="http://schemas.microsoft.com/office/word/2010/wordprocessingShape" mc:Ignorable="w14 w15 w16se w16cid w16 w16cex w16sdtdh wp14">
+  <w:abstractNum w:abstractNumId="0" w15:restartNumberingAfterBreak="0">
+    <w:nsid w:val="26C03F21"/>
+    <w:multiLevelType w:val="hybridMultilevel"/>
+    <w:tmpl w:val="46EE8926"/>
+    <w:lvl w:ilvl="0" w:tplc="04090001">
+      <w:start w:val="1"/>
+      <w:numFmt w:val="bullet"/>
+      <w:lvlText w:val=""/>
+      <w:lvlJc w:val="left"/>
+      <w:pPr>
+        <w:ind w:left="440" w:hanging="440"/>
+      </w:pPr>
+      <w:rPr>
+        <w:rFonts w:ascii="Wingdings" w:hAnsi="Wingdings" w:hint="default"/>
+      </w:rPr>
+    </w:lvl>
+    <w:lvl w:ilvl="1" w:tplc="04090003" w:tentative="1">
+      <w:start w:val="1"/>
+      <w:numFmt w:val="bullet"/>
+      <w:lvlText w:val=""/>
+      <w:lvlJc w:val="left"/>
+      <w:pPr>
+        <w:ind w:left="880" w:hanging="440"/>
+      </w:pPr>
+      <w:rPr>
+        <w:rFonts w:ascii="Wingdings" w:hAnsi="Wingdings" w:hint="default"/>
+      </w:rPr>
+    </w:lvl>
+    <w:lvl w:ilvl="2" w:tplc="04090005" w:tentative="1">
+      <w:start w:val="1"/>
+      <w:numFmt w:val="bullet"/>
+      <w:lvlText w:val=""/>
+      <w:lvlJc w:val="left"/>
+      <w:pPr>
+        <w:ind w:left="1320" w:hanging="440"/>
+      </w:pPr>
+      <w:rPr>
+        <w:rFonts w:ascii="Wingdings" w:hAnsi="Wingdings" w:hint="default"/>
+      </w:rPr>
+    </w:lvl>
+    <w:lvl w:ilvl="3" w:tplc="04090001" w:tentative="1">
+      <w:start w:val="1"/>
+      <w:numFmt w:val="bullet"/>
+      <w:lvlText w:val=""/>
+      <w:lvlJc w:val="left"/>
+      <w:pPr>
+        <w:ind w:left="1760" w:hanging="440"/>
+      </w:pPr>
+      <w:rPr>
+        <w:rFonts w:ascii="Wingdings" w:hAnsi="Wingdings" w:hint="default"/>
+      </w:rPr>
+    </w:lvl>
+    <w:lvl w:ilvl="4" w:tplc="04090003" w:tentative="1">
+      <w:start w:val="1"/>
+      <w:numFmt w:val="bullet"/>
+      <w:lvlText w:val=""/>
+      <w:lvlJc w:val="left"/>
+      <w:pPr>
+        <w:ind w:left="2200" w:hanging="440"/>
+      </w:pPr>
+      <w:rPr>
+        <w:rFonts w:ascii="Wingdings" w:hAnsi="Wingdings" w:hint="default"/>
+      </w:rPr>
+    </w:lvl>
+    <w:lvl w:ilvl="5" w:tplc="04090005" w:tentative="1">
+      <w:start w:val="1"/>
+      <w:numFmt w:val="bullet"/>
+      <w:lvlText w:val=""/>
+      <w:lvlJc w:val="left"/>
+      <w:pPr>
+        <w:ind w:left="2640" w:hanging="440"/>
+      </w:pPr>
+      <w:rPr>
+        <w:rFonts w:ascii="Wingdings" w:hAnsi="Wingdings" w:hint="default"/>
+      </w:rPr>
+    </w:lvl>
+    <w:lvl w:ilvl="6" w:tplc="04090001" w:tentative="1">
+      <w:start w:val="1"/>
+      <w:numFmt w:val="bullet"/>
+      <w:lvlText w:val=""/>
+      <w:lvlJc w:val="left"/>
+      <w:pPr>
+        <w:ind w:left="3080" w:hanging="440"/>
+      </w:pPr>
+      <w:rPr>
+        <w:rFonts w:ascii="Wingdings" w:hAnsi="Wingdings" w:hint="default"/>
+      </w:rPr>
+    </w:lvl>
+    <w:lvl w:ilvl="7" w:tplc="04090003" w:tentative="1">
+      <w:start w:val="1"/>
+      <w:numFmt w:val="bullet"/>
+      <w:lvlText w:val=""/>
+      <w:lvlJc w:val="left"/>
+      <w:pPr>
+        <w:ind w:left="3520" w:hanging="440"/>
+      </w:pPr>
+      <w:rPr>
+        <w:rFonts w:ascii="Wingdings" w:hAnsi="Wingdings" w:hint="default"/>
+      </w:rPr>
+    </w:lvl>
+    <w:lvl w:ilvl="8" w:tplc="04090005" w:tentative="1">
+      <w:start w:val="1"/>
+      <w:numFmt w:val="bullet"/>
+      <w:lvlText w:val=""/>
+      <w:lvlJc w:val="left"/>
+      <w:pPr>
+        <w:ind w:left="3960" w:hanging="440"/>
+      </w:pPr>
+      <w:rPr>
+        <w:rFonts w:ascii="Wingdings" w:hAnsi="Wingdings" w:hint="default"/>
+      </w:rPr>
+    </w:lvl>
+  </w:abstractNum>
+  <w:num w:numId="1" w16cid:durableId="1914774614">
+    <w:abstractNumId w:val="0"/>
+  </w:num>
+</w:numbering>
 </file>
 
 <file path=word/styles.xml><?xml version="1.0" encoding="utf-8"?>
@@ -2090,6 +2771,29 @@
       <w:szCs w:val="44"/>
     </w:rPr>
   </w:style>
+  <w:style w:type="paragraph" w:styleId="2">
+    <w:name w:val="heading 2"/>
+    <w:basedOn w:val="a"/>
+    <w:next w:val="a"/>
+    <w:link w:val="20"/>
+    <w:uiPriority w:val="9"/>
+    <w:unhideWhenUsed/>
+    <w:qFormat/>
+    <w:rsid w:val="003346D4"/>
+    <w:pPr>
+      <w:keepNext/>
+      <w:keepLines/>
+      <w:spacing w:before="260" w:after="260" w:line="416" w:lineRule="auto"/>
+      <w:outlineLvl w:val="1"/>
+    </w:pPr>
+    <w:rPr>
+      <w:rFonts w:asciiTheme="majorHAnsi" w:eastAsiaTheme="majorEastAsia" w:hAnsiTheme="majorHAnsi" w:cstheme="majorBidi"/>
+      <w:b/>
+      <w:bCs/>
+      <w:sz w:val="32"/>
+      <w:szCs w:val="32"/>
+    </w:rPr>
+  </w:style>
   <w:style w:type="character" w:default="1" w:styleId="a0">
     <w:name w:val="Default Paragraph Font"/>
     <w:uiPriority w:val="1"/>
@@ -2130,6 +2834,92 @@
       <w:sz w:val="44"/>
       <w:szCs w:val="44"/>
     </w:rPr>
+  </w:style>
+  <w:style w:type="paragraph" w:styleId="a3">
+    <w:name w:val="header"/>
+    <w:basedOn w:val="a"/>
+    <w:link w:val="a4"/>
+    <w:uiPriority w:val="99"/>
+    <w:unhideWhenUsed/>
+    <w:rsid w:val="00F1497E"/>
+    <w:pPr>
+      <w:tabs>
+        <w:tab w:val="center" w:pos="4153"/>
+        <w:tab w:val="right" w:pos="8306"/>
+      </w:tabs>
+      <w:snapToGrid w:val="0"/>
+      <w:jc w:val="center"/>
+    </w:pPr>
+    <w:rPr>
+      <w:sz w:val="18"/>
+      <w:szCs w:val="18"/>
+    </w:rPr>
+  </w:style>
+  <w:style w:type="character" w:customStyle="1" w:styleId="a4">
+    <w:name w:val="页眉 字符"/>
+    <w:basedOn w:val="a0"/>
+    <w:link w:val="a3"/>
+    <w:uiPriority w:val="99"/>
+    <w:rsid w:val="00F1497E"/>
+    <w:rPr>
+      <w:sz w:val="18"/>
+      <w:szCs w:val="18"/>
+    </w:rPr>
+  </w:style>
+  <w:style w:type="paragraph" w:styleId="a5">
+    <w:name w:val="footer"/>
+    <w:basedOn w:val="a"/>
+    <w:link w:val="a6"/>
+    <w:uiPriority w:val="99"/>
+    <w:unhideWhenUsed/>
+    <w:rsid w:val="00F1497E"/>
+    <w:pPr>
+      <w:tabs>
+        <w:tab w:val="center" w:pos="4153"/>
+        <w:tab w:val="right" w:pos="8306"/>
+      </w:tabs>
+      <w:snapToGrid w:val="0"/>
+      <w:jc w:val="left"/>
+    </w:pPr>
+    <w:rPr>
+      <w:sz w:val="18"/>
+      <w:szCs w:val="18"/>
+    </w:rPr>
+  </w:style>
+  <w:style w:type="character" w:customStyle="1" w:styleId="a6">
+    <w:name w:val="页脚 字符"/>
+    <w:basedOn w:val="a0"/>
+    <w:link w:val="a5"/>
+    <w:uiPriority w:val="99"/>
+    <w:rsid w:val="00F1497E"/>
+    <w:rPr>
+      <w:sz w:val="18"/>
+      <w:szCs w:val="18"/>
+    </w:rPr>
+  </w:style>
+  <w:style w:type="character" w:customStyle="1" w:styleId="20">
+    <w:name w:val="标题 2 字符"/>
+    <w:basedOn w:val="a0"/>
+    <w:link w:val="2"/>
+    <w:uiPriority w:val="9"/>
+    <w:rsid w:val="003346D4"/>
+    <w:rPr>
+      <w:rFonts w:asciiTheme="majorHAnsi" w:eastAsiaTheme="majorEastAsia" w:hAnsiTheme="majorHAnsi" w:cstheme="majorBidi"/>
+      <w:b/>
+      <w:bCs/>
+      <w:sz w:val="32"/>
+      <w:szCs w:val="32"/>
+    </w:rPr>
+  </w:style>
+  <w:style w:type="paragraph" w:styleId="a7">
+    <w:name w:val="List Paragraph"/>
+    <w:basedOn w:val="a"/>
+    <w:uiPriority w:val="34"/>
+    <w:qFormat/>
+    <w:rsid w:val="003346D4"/>
+    <w:pPr>
+      <w:ind w:firstLineChars="200" w:firstLine="420"/>
+    </w:pPr>
   </w:style>
 </w:styles>
 </file>

</xml_diff>